<commit_message>
edited user account page
</commit_message>
<xml_diff>
--- a/Documentation/Software Design Descriptionver2.3.docx
+++ b/Documentation/Software Design Descriptionver2.3.docx
@@ -1345,7 +1345,13 @@
         <w:ind w:firstLine="576"/>
       </w:pPr>
       <w:r>
-        <w:t>In general, this system will require two database tables. These will be referred to as the login and Census Bureau tables. The table formats will be described within the database portions of this document. The login table will be used to store user information. This will include the username, password, their about me text, an avatar identification, and a list of their top location. The Census Bureau table was copied from the Census Bureau database and maintained the same formatting.</w:t>
+        <w:t>In general, this system will require two database tables. These will be referred to as the login and Census Bureau tables. The table formats will be described within the database portions of this document. The login table will be used to store user information. This will include the username, password, their about me text, an avatar identification, and a list of their top location</w:t>
+      </w:r>
+      <w:r>
+        <w:t>s</w:t>
+      </w:r>
+      <w:r>
+        <w:t>. The Census Bureau table was copied from the Census Bureau database and maintained the same formatting.</w:t>
       </w:r>
     </w:p>
     <w:p>
@@ -1406,40 +1412,37 @@
         <w:ind w:firstLine="576"/>
       </w:pPr>
       <w:r>
-        <w:t xml:space="preserve">We expect to use a database for maintaining username and password data. Along with this we expect to be using third party software for our output. This would include the use of </w:t>
-      </w:r>
-      <w:proofErr w:type="spellStart"/>
-      <w:r>
-        <w:t>GoogleMaps</w:t>
-      </w:r>
-      <w:proofErr w:type="spellEnd"/>
-      <w:r>
-        <w:t xml:space="preserve"> for our map output, </w:t>
-      </w:r>
-      <w:proofErr w:type="spellStart"/>
+        <w:t xml:space="preserve">We expect to use a database for maintaining username and password data. Along with this we expect to be using third party software for our output. This would include the use of GoogleMaps for our map output, </w:t>
+      </w:r>
       <w:r>
         <w:t>GooglePlaces</w:t>
       </w:r>
-      <w:proofErr w:type="spellEnd"/>
-      <w:r>
-        <w:t xml:space="preserve"> for our image outputs, and Wikipedia for a description output. Further third-party software will be expanded in this section as seems fit throughout the project.</w:t>
+      <w:r>
+        <w:t xml:space="preserve"> for our image outputs, </w:t>
+      </w:r>
+      <w:r>
+        <w:t xml:space="preserve">and Wikipedia for </w:t>
+      </w:r>
+      <w:r>
+        <w:t>description output. Further third-party software will be expanded in this section as seems fit throughout the project.</w:t>
       </w:r>
       <w:r>
         <w:t xml:space="preserve"> </w:t>
       </w:r>
       <w:r>
-        <w:t xml:space="preserve">All project development will be done through GitHub and then developer preference for development environments, debuggers, </w:t>
-      </w:r>
-      <w:proofErr w:type="spellStart"/>
-      <w:r>
-        <w:t>ect</w:t>
-      </w:r>
-      <w:proofErr w:type="spellEnd"/>
+        <w:t>All project development will be done through GitHub and then developer preference for development environments, debug</w:t>
+      </w:r>
+      <w:r>
+        <w:t>gers, etc</w:t>
+      </w:r>
       <w:r>
         <w:t xml:space="preserve">. The web portion of the application will be </w:t>
       </w:r>
       <w:r>
-        <w:t>ran using an Angular Framework on a localhost.</w:t>
+        <w:t>ru</w:t>
+      </w:r>
+      <w:r>
+        <w:t>n using an Angular Framework on a localhost.</w:t>
       </w:r>
       <w:bookmarkEnd w:id="6"/>
     </w:p>
@@ -1490,13 +1493,37 @@
         <w:rPr>
           <w:rFonts w:cstheme="minorHAnsi"/>
         </w:rPr>
-        <w:t>The goal of this document is to serve as a description of the system design as well as how the system will be split into different components. This document will all list any frameworks, APIs, or any other component which will need to be integrated into the system.</w:t>
-      </w:r>
-      <w:r>
-        <w:rPr>
-          <w:rFonts w:cstheme="minorHAnsi"/>
-        </w:rPr>
-        <w:t xml:space="preserve"> For the sake of traceability and modifications to this document will be outlined below.</w:t>
+        <w:t>The goal of this document is to serve as a description of the system design as well as how the system will be split into different co</w:t>
+      </w:r>
+      <w:r>
+        <w:rPr>
+          <w:rFonts w:cstheme="minorHAnsi"/>
+        </w:rPr>
+        <w:t>mponents. This document will</w:t>
+      </w:r>
+      <w:r>
+        <w:rPr>
+          <w:rFonts w:cstheme="minorHAnsi"/>
+        </w:rPr>
+        <w:t xml:space="preserve"> list any frameworks, APIs, or any other component which will need to be integrated into the system.</w:t>
+      </w:r>
+      <w:r>
+        <w:rPr>
+          <w:rFonts w:cstheme="minorHAnsi"/>
+        </w:rPr>
+        <w:t xml:space="preserve"> For the sake of traceabilit</w:t>
+      </w:r>
+      <w:r>
+        <w:rPr>
+          <w:rFonts w:cstheme="minorHAnsi"/>
+        </w:rPr>
+        <w:t>y,</w:t>
+      </w:r>
+      <w:r>
+        <w:rPr>
+          <w:rFonts w:cstheme="minorHAnsi"/>
+        </w:rPr>
+        <w:t xml:space="preserve"> modifications to this document will be outlined below.</w:t>
       </w:r>
       <w:r>
         <w:rPr>
@@ -1528,7 +1555,31 @@
           <w:rFonts w:cstheme="minorHAnsi"/>
         </w:rPr>
         <w:tab/>
-        <w:t>Because the system design is constantly evolving, as new challenges occur this document is expected to be modified. The design is meant to reflect that of systems final system design. This should reflect how the different CSCI components interact with one another, as well as any systems which make up the CSCI component. These components should be described in the following sections of this document.</w:t>
+        <w:t xml:space="preserve">Because the system design is constantly evolving, as new challenges occur this document is expected to be modified. The design is meant to reflect that of </w:t>
+      </w:r>
+      <w:r>
+        <w:rPr>
+          <w:rFonts w:cstheme="minorHAnsi"/>
+        </w:rPr>
+        <w:t xml:space="preserve">the </w:t>
+      </w:r>
+      <w:r>
+        <w:rPr>
+          <w:rFonts w:cstheme="minorHAnsi"/>
+        </w:rPr>
+        <w:t>system</w:t>
+      </w:r>
+      <w:r>
+        <w:rPr>
+          <w:rFonts w:cstheme="minorHAnsi"/>
+        </w:rPr>
+        <w:t>’</w:t>
+      </w:r>
+      <w:r>
+        <w:rPr>
+          <w:rFonts w:cstheme="minorHAnsi"/>
+        </w:rPr>
+        <w:t>s final system design. This should reflect how the different CSCI components interact with one another, as well as any systems which make up the CSCI component. These components should be described in the following sections of this document.</w:t>
       </w:r>
     </w:p>
     <w:p>
@@ -1858,7 +1909,43 @@
         <w:rPr>
           <w:rFonts w:cstheme="minorHAnsi"/>
         </w:rPr>
-        <w:t xml:space="preserve">Currently our CSCI wide design decisions would be those relating to the setup of our databases and our algorithm implementation. To meet the requirement of verifying username and passwords, and store statistical data, the development team will be using databases. The se will be split between a login database and a   data database.  The login database will need to be accessible from all CSCI components, so user information can be queried. This will be most commonly associated with creating an account, modifying their account, storing their top locations, and displaying their top locations. </w:t>
+        <w:t>Currently our CSCI wide design decisions would be those relating to the setup of our databases and our algorithm implementation. To meet the requirement of verifying u</w:t>
+      </w:r>
+      <w:r>
+        <w:rPr>
+          <w:rFonts w:cstheme="minorHAnsi"/>
+        </w:rPr>
+        <w:t>sername and passwords, and storing</w:t>
+      </w:r>
+      <w:r>
+        <w:rPr>
+          <w:rFonts w:cstheme="minorHAnsi"/>
+        </w:rPr>
+        <w:t xml:space="preserve"> statistical data, the development tea</w:t>
+      </w:r>
+      <w:r>
+        <w:rPr>
+          <w:rFonts w:cstheme="minorHAnsi"/>
+        </w:rPr>
+        <w:t>m will be using databases. The databas</w:t>
+      </w:r>
+      <w:r>
+        <w:rPr>
+          <w:rFonts w:cstheme="minorHAnsi"/>
+        </w:rPr>
+        <w:t>e will be split b</w:t>
+      </w:r>
+      <w:r>
+        <w:rPr>
+          <w:rFonts w:cstheme="minorHAnsi"/>
+        </w:rPr>
+        <w:t xml:space="preserve">etween a login database and a </w:t>
+      </w:r>
+      <w:r>
+        <w:rPr>
+          <w:rFonts w:cstheme="minorHAnsi"/>
+        </w:rPr>
+        <w:t xml:space="preserve">data database.  The login database will need to be accessible from all CSCI components, so user information can be queried. This will be most commonly associated with creating an account, modifying their account, storing their top locations, and displaying their top locations. </w:t>
       </w:r>
     </w:p>
     <w:p>
@@ -1942,7 +2029,43 @@
           <w:rFonts w:cstheme="minorHAnsi"/>
         </w:rPr>
         <w:tab/>
-        <w:t>The overall system we are creating is a web application which will include a login, account modification, a questionnaire, and map output. Each of these are the components of the system, which upon completion will be a different version of the design. All these also work with one another, however can be tested on an individual basis.</w:t>
+        <w:t xml:space="preserve">The overall system we are creating is a web application which will include a login, account modification, a questionnaire, and map output. Each of these are the components of the system, which upon completion will be a different version of the design. All </w:t>
+      </w:r>
+      <w:r>
+        <w:rPr>
+          <w:rFonts w:cstheme="minorHAnsi"/>
+        </w:rPr>
+        <w:t xml:space="preserve">of </w:t>
+      </w:r>
+      <w:r>
+        <w:rPr>
+          <w:rFonts w:cstheme="minorHAnsi"/>
+        </w:rPr>
+        <w:t>these work wit</w:t>
+      </w:r>
+      <w:r>
+        <w:rPr>
+          <w:rFonts w:cstheme="minorHAnsi"/>
+        </w:rPr>
+        <w:t>h one another</w:t>
+      </w:r>
+      <w:r>
+        <w:rPr>
+          <w:rFonts w:cstheme="minorHAnsi"/>
+        </w:rPr>
+        <w:t xml:space="preserve"> </w:t>
+      </w:r>
+      <w:r>
+        <w:rPr>
+          <w:rFonts w:cstheme="minorHAnsi"/>
+        </w:rPr>
+        <w:t>but can be tested individually</w:t>
+      </w:r>
+      <w:r>
+        <w:rPr>
+          <w:rFonts w:cstheme="minorHAnsi"/>
+        </w:rPr>
+        <w:t>.</w:t>
       </w:r>
     </w:p>
     <w:p>
@@ -1963,21 +2086,31 @@
           <w:rFonts w:cstheme="minorHAnsi"/>
         </w:rPr>
         <w:tab/>
-        <w:t xml:space="preserve">CSCI component 1 will be the login portion of the application. This will include the original homepage of the website which will allow a user to create an account or login. Upon successful login the user would access the homepage for the application. For the login, the application will need to interface with the login database which will contain a user index, username, password, and “About Me” </w:t>
-      </w:r>
-      <w:proofErr w:type="spellStart"/>
-      <w:r>
-        <w:rPr>
-          <w:rFonts w:cstheme="minorHAnsi"/>
-        </w:rPr>
-        <w:t>textfield</w:t>
-      </w:r>
-      <w:proofErr w:type="spellEnd"/>
-      <w:r>
-        <w:rPr>
-          <w:rFonts w:cstheme="minorHAnsi"/>
-        </w:rPr>
-        <w:t>. Creating account should increment the index, as well as verify that the username portion is unique, and neither the username or password are NULL.</w:t>
+        <w:t>CSCI component 1 will be the login portion of the application. This will include the original homepage of the website which will allow a user to create an account or login. Upon successful login the user would access the homepage for the application. For the login, the application will need to interface with the login database which will contain a user index, username, password, and “About Me” textfield. Creating a</w:t>
+      </w:r>
+      <w:r>
+        <w:rPr>
+          <w:rFonts w:cstheme="minorHAnsi"/>
+        </w:rPr>
+        <w:t>n a</w:t>
+      </w:r>
+      <w:r>
+        <w:rPr>
+          <w:rFonts w:cstheme="minorHAnsi"/>
+        </w:rPr>
+        <w:t xml:space="preserve">ccount should increment the index, as well as verify that the username portion is unique, and neither the username or password </w:t>
+      </w:r>
+      <w:r>
+        <w:rPr>
+          <w:rFonts w:cstheme="minorHAnsi"/>
+        </w:rPr>
+        <w:t>shall be</w:t>
+      </w:r>
+      <w:r>
+        <w:rPr>
+          <w:rFonts w:cstheme="minorHAnsi"/>
+        </w:rPr>
+        <w:t xml:space="preserve"> NULL.</w:t>
       </w:r>
       <w:r>
         <w:rPr>
@@ -1989,7 +2122,14 @@
         <w:rPr>
           <w:rFonts w:cstheme="minorHAnsi"/>
         </w:rPr>
-        <w:t>The user should also be able to optionally choose an avatar for their profile.</w:t>
+        <w:t xml:space="preserve">The user should also be able to optionally choose an avatar for their </w:t>
+      </w:r>
+      <w:r>
+        <w:rPr>
+          <w:rFonts w:cstheme="minorHAnsi"/>
+        </w:rPr>
+        <w:lastRenderedPageBreak/>
+        <w:t>profile.</w:t>
       </w:r>
       <w:r>
         <w:rPr>
@@ -2015,23 +2155,8 @@
         <w:rPr>
           <w:rFonts w:cstheme="minorHAnsi"/>
         </w:rPr>
-        <w:lastRenderedPageBreak/>
         <w:tab/>
-        <w:t xml:space="preserve">CSCI component 2 will be the account modification portion of the application. This will be available from the homepage and allow the user to change their username, password, or “About Me” </w:t>
-      </w:r>
-      <w:proofErr w:type="spellStart"/>
-      <w:r>
-        <w:rPr>
-          <w:rFonts w:cstheme="minorHAnsi"/>
-        </w:rPr>
-        <w:t>textfield</w:t>
-      </w:r>
-      <w:proofErr w:type="spellEnd"/>
-      <w:r>
-        <w:rPr>
-          <w:rFonts w:cstheme="minorHAnsi"/>
-        </w:rPr>
-        <w:t xml:space="preserve">. Modifying the account will also need to interface with the login database. Modifying the account should </w:t>
+        <w:t xml:space="preserve">CSCI component 2 will be the account modification portion of the application. This will be available from the homepage and allow the user to change their username, password, or “About Me” textfield. Modifying the account will also need to interface with the login database. Modifying the account should </w:t>
       </w:r>
       <w:r>
         <w:rPr>
@@ -2082,7 +2207,73 @@
         <w:rPr>
           <w:rFonts w:cstheme="minorHAnsi"/>
         </w:rPr>
-        <w:t xml:space="preserve">The data we will be accessing will be from the Census Bureau which contains a data set which we will import as a database. This will contain allow us to associate a county with its state ID number, which will allow us to determine the counties state. The actual data for any county provided by the data set includes the number of violent crimes, percentage of population over 65, unemployment rate, population, housing cost, number of art institutions, percent of population with a bachelor’s degree, percent growth rate, median income, poverty rate, land area, and population density. Next, the Census Bureau also provides an environmental ranking to each state, which we will just allow each county within a state to have the same environmental ranking. This will allow us to rank counties based on an environmental tanking, art institutions per a unit area, and a crime rate of the number of crimes divided by the population. </w:t>
+        <w:t xml:space="preserve">The data we will be accessing will be from the Census Bureau </w:t>
+      </w:r>
+      <w:r>
+        <w:rPr>
+          <w:rFonts w:cstheme="minorHAnsi"/>
+        </w:rPr>
+        <w:t>and</w:t>
+      </w:r>
+      <w:r>
+        <w:rPr>
+          <w:rFonts w:cstheme="minorHAnsi"/>
+        </w:rPr>
+        <w:t xml:space="preserve"> contains a data set which we will import as a database. This will allow us to associate a county with its state ID number, which will allow us to de</w:t>
+      </w:r>
+      <w:r>
+        <w:rPr>
+          <w:rFonts w:cstheme="minorHAnsi"/>
+        </w:rPr>
+        <w:t>termine the count</w:t>
+      </w:r>
+      <w:r>
+        <w:rPr>
+          <w:rFonts w:cstheme="minorHAnsi"/>
+        </w:rPr>
+        <w:t>y’</w:t>
+      </w:r>
+      <w:r>
+        <w:rPr>
+          <w:rFonts w:cstheme="minorHAnsi"/>
+        </w:rPr>
+        <w:t>s state. The actual data for any county provided by the data set includes the number of violent crimes, percentage of population over 65, unemployment rate, population, housing cost, number of art institutions, percent of population with a bachelor’s degree, percent growth rate, median income, poverty rate, land area, and population density. Next, the Census Bureau also provi</w:t>
+      </w:r>
+      <w:r>
+        <w:rPr>
+          <w:rFonts w:cstheme="minorHAnsi"/>
+        </w:rPr>
+        <w:t xml:space="preserve">des an environmental ranking for </w:t>
+      </w:r>
+      <w:r>
+        <w:rPr>
+          <w:rFonts w:cstheme="minorHAnsi"/>
+        </w:rPr>
+        <w:t xml:space="preserve">each state, which we will </w:t>
+      </w:r>
+      <w:r>
+        <w:rPr>
+          <w:rFonts w:cstheme="minorHAnsi"/>
+        </w:rPr>
+        <w:t>use for</w:t>
+      </w:r>
+      <w:r>
+        <w:rPr>
+          <w:rFonts w:cstheme="minorHAnsi"/>
+        </w:rPr>
+        <w:t xml:space="preserve"> each county within a state to have the same environmental ranking. This will allow us to rank coun</w:t>
+      </w:r>
+      <w:r>
+        <w:rPr>
+          <w:rFonts w:cstheme="minorHAnsi"/>
+        </w:rPr>
+        <w:t>ties based on an environmental r</w:t>
+      </w:r>
+      <w:r>
+        <w:rPr>
+          <w:rFonts w:cstheme="minorHAnsi"/>
+        </w:rPr>
+        <w:t xml:space="preserve">anking, art institutions per a unit area, and a crime rate of the number of crimes divided by the population. </w:t>
       </w:r>
       <w:r>
         <w:rPr>
@@ -2169,7 +2360,19 @@
         <w:rPr>
           <w:rFonts w:cstheme="minorHAnsi"/>
         </w:rPr>
-        <w:t xml:space="preserve">A map of the United States will be provided on the homepage of the application. However, the map will serve little purpose prior to the completion of the questionnaire in CSCI comp3. After the user completed the questionnaire we will have a list of the counties which are best associated with their preferences in locations. </w:t>
+        <w:t>A map of the United States will be provided on the homepage of the application. However, the map will serve little purpose prior to the completion of the questionnaire in CSCI comp3.</w:t>
+      </w:r>
+      <w:r>
+        <w:rPr>
+          <w:rFonts w:cstheme="minorHAnsi"/>
+        </w:rPr>
+        <w:t xml:space="preserve"> After the user completes</w:t>
+      </w:r>
+      <w:r>
+        <w:rPr>
+          <w:rFonts w:cstheme="minorHAnsi"/>
+        </w:rPr>
+        <w:t xml:space="preserve"> the questionnaire we will have a list of the counties which are best associated with their preferences in locations. </w:t>
       </w:r>
       <w:r>
         <w:rPr>
@@ -2177,25 +2380,29 @@
         </w:rPr>
         <w:t xml:space="preserve">This will use a </w:t>
       </w:r>
-      <w:proofErr w:type="spellStart"/>
-      <w:r>
-        <w:rPr>
-          <w:rFonts w:cstheme="minorHAnsi"/>
-        </w:rPr>
-        <w:t>GoogleMaps</w:t>
-      </w:r>
-      <w:proofErr w:type="spellEnd"/>
-      <w:r>
-        <w:rPr>
-          <w:rFonts w:cstheme="minorHAnsi"/>
-        </w:rPr>
-        <w:t xml:space="preserve"> API</w:t>
-      </w:r>
-      <w:r>
-        <w:rPr>
-          <w:rFonts w:cstheme="minorHAnsi"/>
-        </w:rPr>
-        <w:t xml:space="preserve"> to printout a map of the United States, and then place pins on the top locations for the user</w:t>
+      <w:r>
+        <w:rPr>
+          <w:rFonts w:cstheme="minorHAnsi"/>
+        </w:rPr>
+        <w:t>GoogleMaps API</w:t>
+      </w:r>
+      <w:r>
+        <w:rPr>
+          <w:rFonts w:cstheme="minorHAnsi"/>
+        </w:rPr>
+        <w:t xml:space="preserve"> to print</w:t>
+      </w:r>
+      <w:r>
+        <w:rPr>
+          <w:rFonts w:cstheme="minorHAnsi"/>
+        </w:rPr>
+        <w:t xml:space="preserve"> </w:t>
+      </w:r>
+      <w:r>
+        <w:rPr>
+          <w:rFonts w:cstheme="minorHAnsi"/>
+        </w:rPr>
+        <w:t>out a map of the United States, and then place pins on the top locations for the user</w:t>
       </w:r>
       <w:r>
         <w:rPr>
@@ -2213,14 +2420,7 @@
         <w:rPr>
           <w:rFonts w:cstheme="minorHAnsi"/>
         </w:rPr>
-        <w:t xml:space="preserve"> These pins will then interact with the </w:t>
-      </w:r>
-      <w:proofErr w:type="spellStart"/>
-      <w:r>
-        <w:rPr>
-          <w:rFonts w:cstheme="minorHAnsi"/>
-        </w:rPr>
-        <w:t>GoogleP</w:t>
+        <w:t xml:space="preserve"> These pins will then interact with the GoogleP</w:t>
       </w:r>
       <w:r>
         <w:rPr>
@@ -2232,14 +2432,7 @@
         <w:rPr>
           <w:rFonts w:cstheme="minorHAnsi"/>
         </w:rPr>
-        <w:t>aces</w:t>
-      </w:r>
-      <w:proofErr w:type="spellEnd"/>
-      <w:r>
-        <w:rPr>
-          <w:rFonts w:cstheme="minorHAnsi"/>
-        </w:rPr>
-        <w:t xml:space="preserve"> API which when inputted with the county ID, from the Census Bureau dataset, will be able to output an image and description of the county. For reference, the map output portion of the application will be refenced as CSCI comp4.</w:t>
+        <w:t>aces API which when inputted with the county ID, from the Census Bureau dataset, will be able to output an image and description of the county. For reference, the map output portion of the application will be refenced as CSCI comp4.</w:t>
       </w:r>
     </w:p>
     <w:p>
@@ -2289,21 +2482,7 @@
         <w:rPr>
           <w:rFonts w:cstheme="minorHAnsi"/>
         </w:rPr>
-        <w:t xml:space="preserve"> The create account page will consist of </w:t>
-      </w:r>
-      <w:proofErr w:type="spellStart"/>
-      <w:r>
-        <w:rPr>
-          <w:rFonts w:cstheme="minorHAnsi"/>
-        </w:rPr>
-        <w:t>textfields</w:t>
-      </w:r>
-      <w:proofErr w:type="spellEnd"/>
-      <w:r>
-        <w:rPr>
-          <w:rFonts w:cstheme="minorHAnsi"/>
-        </w:rPr>
-        <w:t xml:space="preserve"> for the user to create an account username, password, and “About Me” text. After creating an account, the user will be redirected to the login webpage. After the user inputs their account username and password correctly, they will be redirected to the application homepage. The application homepage will consist of a map of the United States and have links to CSCI comp2 and CSCI comp3.</w:t>
+        <w:t xml:space="preserve"> The create account page will consist of textfields for the user to create an account username, password, and “About Me” text. After creating an account, the user will be redirected to the login webpage. After the user inputs their account username and password correctly, they will be redirected to the application homepage. The application homepage will consist of a map of the United States and have links to CSCI comp2 and CSCI comp3.</w:t>
       </w:r>
     </w:p>
     <w:p>
@@ -2323,34 +2502,14 @@
         <w:rPr>
           <w:rFonts w:cstheme="minorHAnsi"/>
         </w:rPr>
+        <w:lastRenderedPageBreak/>
         <w:tab/>
       </w:r>
       <w:r>
         <w:rPr>
           <w:rFonts w:cstheme="minorHAnsi"/>
         </w:rPr>
-        <w:t xml:space="preserve">CSCI comp2, the modify account page will be accessed form the application </w:t>
-      </w:r>
-      <w:r>
-        <w:rPr>
-          <w:rFonts w:cstheme="minorHAnsi"/>
-        </w:rPr>
-        <w:lastRenderedPageBreak/>
-        <w:t xml:space="preserve">homepage. This will consist of </w:t>
-      </w:r>
-      <w:proofErr w:type="spellStart"/>
-      <w:r>
-        <w:rPr>
-          <w:rFonts w:cstheme="minorHAnsi"/>
-        </w:rPr>
-        <w:t>textfields</w:t>
-      </w:r>
-      <w:proofErr w:type="spellEnd"/>
-      <w:r>
-        <w:rPr>
-          <w:rFonts w:cstheme="minorHAnsi"/>
-        </w:rPr>
-        <w:t xml:space="preserve"> for the user to modify their username, password, or “About Me” text.</w:t>
+        <w:t>CSCI comp2, the modify account page will be accessed form the application homepage. This will consist of textfields for the user to modify their username, password, or “About Me” text.</w:t>
       </w:r>
       <w:r>
         <w:rPr>
@@ -2388,7 +2547,19 @@
         <w:rPr>
           <w:rFonts w:cstheme="minorHAnsi"/>
         </w:rPr>
-        <w:t>CSCI comp3 will consist of the questionnaire that the user will take to rank statistics on personal preference. The questionnaire webpage will consist of the individuals’ statistics as well as fields for a user to give a rating 0-10 for the statistic. This will then interact with our Census Bureau data database which will allow us to give an output of the users top ten locations. The user will then be redirected to the homepage.</w:t>
+        <w:t>CSCI comp3 will consist of the questionnaire that the user will take to rank statistics on personal preference. The questionnaire webpage will consist of the individuals’ statistics as well as fields for a user to give a rating 0-10 for the statistic. This will then interact with our Census Bureau data database which will allow us to give an output of the user</w:t>
+      </w:r>
+      <w:r>
+        <w:rPr>
+          <w:rFonts w:cstheme="minorHAnsi"/>
+        </w:rPr>
+        <w:t>’</w:t>
+      </w:r>
+      <w:r>
+        <w:rPr>
+          <w:rFonts w:cstheme="minorHAnsi"/>
+        </w:rPr>
+        <w:t>s top ten locations. The user will then be redirected to the homepage.</w:t>
       </w:r>
     </w:p>
     <w:p>
@@ -2420,7 +2591,19 @@
         <w:rPr>
           <w:rFonts w:cstheme="minorHAnsi"/>
         </w:rPr>
-        <w:t xml:space="preserve"> consist of the map located within the homepage. This will need to interact with both the homepage for its original popup, as well as the list output from CSCI comp3. From the list, the map will consist with pins corresponding to the user’s top locations. The user will then be able to click a pin, which will consist of both a description of the location, as well as a</w:t>
+        <w:t xml:space="preserve"> consist of the map located within the homepage. This will need to interact with both the homepage for its original popup, as well as the list output from CSCI comp3. From the list, the map will consist </w:t>
+      </w:r>
+      <w:r>
+        <w:rPr>
+          <w:rFonts w:cstheme="minorHAnsi"/>
+        </w:rPr>
+        <w:t>of</w:t>
+      </w:r>
+      <w:r>
+        <w:rPr>
+          <w:rFonts w:cstheme="minorHAnsi"/>
+        </w:rPr>
+        <w:t xml:space="preserve"> pins corresponding to the user’s top locations. The user will then be able to click a pin, which will consist of both a description of the location, as well as a</w:t>
       </w:r>
       <w:r>
         <w:rPr>
@@ -2432,21 +2615,7 @@
         <w:rPr>
           <w:rFonts w:cstheme="minorHAnsi"/>
         </w:rPr>
-        <w:t xml:space="preserve"> image provided by </w:t>
-      </w:r>
-      <w:proofErr w:type="spellStart"/>
-      <w:r>
-        <w:rPr>
-          <w:rFonts w:cstheme="minorHAnsi"/>
-        </w:rPr>
-        <w:t>GooglePlaces</w:t>
-      </w:r>
-      <w:proofErr w:type="spellEnd"/>
-      <w:r>
-        <w:rPr>
-          <w:rFonts w:cstheme="minorHAnsi"/>
-        </w:rPr>
-        <w:t xml:space="preserve"> API</w:t>
+        <w:t xml:space="preserve"> image provided by GooglePlaces API</w:t>
       </w:r>
       <w:bookmarkStart w:id="18" w:name="_bookmark2"/>
       <w:bookmarkEnd w:id="18"/>
@@ -2543,21 +2712,7 @@
         <w:rPr>
           <w:rFonts w:cstheme="minorHAnsi"/>
         </w:rPr>
-        <w:t>.a.1-3.</w:t>
-      </w:r>
-      <w:proofErr w:type="gramStart"/>
-      <w:r>
-        <w:rPr>
-          <w:rFonts w:cstheme="minorHAnsi"/>
-        </w:rPr>
-        <w:t>1.a.</w:t>
-      </w:r>
-      <w:proofErr w:type="gramEnd"/>
-      <w:r>
-        <w:rPr>
-          <w:rFonts w:cstheme="minorHAnsi"/>
-        </w:rPr>
-        <w:t>4 ,3.1.b.1-</w:t>
+        <w:t>.a.1-3.1.a.4 ,3.1.b.1-</w:t>
       </w:r>
       <w:r>
         <w:rPr>
@@ -2629,21 +2784,7 @@
         <w:rPr>
           <w:rFonts w:cstheme="minorHAnsi"/>
         </w:rPr>
-        <w:t>. CSCI comp3 will satisfy requirements 3.1.e.1-2, 3.1.e.3.a-c, and 3.2.e.1-4. CSCI comp3 will satisfy requirements 3.1.c.4, 3.1.e.a-c, and 3.</w:t>
-      </w:r>
-      <w:proofErr w:type="gramStart"/>
-      <w:r>
-        <w:rPr>
-          <w:rFonts w:cstheme="minorHAnsi"/>
-        </w:rPr>
-        <w:t>2.e.</w:t>
-      </w:r>
-      <w:proofErr w:type="gramEnd"/>
-      <w:r>
-        <w:rPr>
-          <w:rFonts w:cstheme="minorHAnsi"/>
-        </w:rPr>
-        <w:t>5. Upon completion of these requirements, then the system will satisfy the following requirements. These requirements include 3.1.a, 3.1.b,3.1.c, 3.1.d, 3.1.e, 3.1.e.3, 3.2, 3.2.b, 3.2.c, 3.2.d, 3.2.e, and 3.5. This will satisfy the overall requirement listen in 3.1</w:t>
+        <w:t>. CSCI comp3 will satisfy requirements 3.1.e.1-2, 3.1.e.3.a-c, and 3.2.e.1-4. CSCI comp3 will satisfy requirements 3.1.c.4, 3.1.e.a-c, and 3.2.e.5. Upon completion of these requirements, then the system will satisfy the following requirements. These requirements include 3.1.a, 3.1.b,3.1.c, 3.1.d, 3.1.e, 3.1.e.3, 3.2, 3.2.b, 3.2.c, 3.2.d, 3.2.e, and 3.5. This will satisfy the overall requirement listen in 3.1</w:t>
       </w:r>
     </w:p>
     <w:p>
@@ -2669,14 +2810,7 @@
         <w:rPr>
           <w:rFonts w:cstheme="minorHAnsi"/>
         </w:rPr>
-        <w:t xml:space="preserve">CSCI comp1 will serve the purpose of being the initial webpage a user will interact with. This will allow them to create an account and proceed to the homepage. From the homepage the user can then proceed to interact with the other CSCI components. CSCI comp2 serves the purpose of allowing the user to change their username or password. This is done primarily for them to be able to change their “About Me” section but will also allow the user to modify their username or password. CSCI comp3 serves as the overall backend portion of the application. The user will be able to input their personal preferences, and these will be used to interact with CSCI comp4. CSCI comp3 serves as the data access and data manipulation portion of this project. Finally, CSCI comp4 serves as the data visualization portion of the project. This will output the list of locations from CSCI comp3 onto a </w:t>
-      </w:r>
-      <w:proofErr w:type="spellStart"/>
-      <w:r>
-        <w:rPr>
-          <w:rFonts w:cstheme="minorHAnsi"/>
-        </w:rPr>
-        <w:t>GoogleMap</w:t>
+        <w:t>CSCI comp1 will serve the purpose of being the initial webpage a user will interact with. This will allow them to create an account and proceed to the homepage. From the homepage the user can then proceed to interact with the other CSCI components. CSCI comp2 serves the purpose of allowing the user to change their username or password. This is done primarily for them to be able to change their “About Me” section but will also allow the user to modify their username or password. CSCI comp3 serves as the overall backend portion of the application. The user will be able to input their personal preferences, and these will be used to interact with CSCI comp4. CSCI comp3 serves as the data access and data manipulation portion of this project. Finally, CSCI comp4 serves as the data visualization portion of the project. This will output the list of locations from CSCI comp3 onto a GoogleMap</w:t>
       </w:r>
       <w:r>
         <w:rPr>
@@ -2684,19 +2818,11 @@
         </w:rPr>
         <w:t>s</w:t>
       </w:r>
-      <w:proofErr w:type="spellEnd"/>
-      <w:r>
-        <w:rPr>
-          <w:rFonts w:cstheme="minorHAnsi"/>
-        </w:rPr>
-        <w:t xml:space="preserve"> of the United States. It will also allow the user to gather more information on a given location through a pin of each location which will give the </w:t>
-      </w:r>
-      <w:proofErr w:type="spellStart"/>
-      <w:r>
-        <w:rPr>
-          <w:rFonts w:cstheme="minorHAnsi"/>
-        </w:rPr>
-        <w:t>GooglePlace</w:t>
+      <w:r>
+        <w:rPr>
+          <w:rFonts w:cstheme="minorHAnsi"/>
+        </w:rPr>
+        <w:t xml:space="preserve"> of the United States. It will also allow the user to gather more information on a given location through a pin of each location which will give the GooglePlace</w:t>
       </w:r>
       <w:r>
         <w:rPr>
@@ -2704,7 +2830,6 @@
         </w:rPr>
         <w:t>s</w:t>
       </w:r>
-      <w:proofErr w:type="spellEnd"/>
       <w:r>
         <w:rPr>
           <w:rFonts w:cstheme="minorHAnsi"/>
@@ -2741,56 +2866,32 @@
         <w:rPr>
           <w:rFonts w:cstheme="minorHAnsi"/>
         </w:rPr>
-        <w:t xml:space="preserve">the Angular framework. This will allow for the creation of the different webpages, as well as allow for movement within the different pages in the application. CSS will then be used for the editing of the visuals within the </w:t>
+        <w:t xml:space="preserve">the Angular framework. This will allow for the creation of the different webpages, as well as allow for movement within the </w:t>
       </w:r>
       <w:r>
         <w:rPr>
           <w:rFonts w:cstheme="minorHAnsi"/>
         </w:rPr>
         <w:lastRenderedPageBreak/>
-        <w:t xml:space="preserve">pages. The databases used within the project will be developed by us as the developers. The data database will be initialized from an excel document provided by the Census Bureau.  As a result, the questionnaire will also be custom build. Finally, the map will be using the </w:t>
-      </w:r>
-      <w:proofErr w:type="spellStart"/>
-      <w:r>
-        <w:rPr>
-          <w:rFonts w:cstheme="minorHAnsi"/>
-        </w:rPr>
-        <w:t>GoogleMaps</w:t>
-      </w:r>
-      <w:proofErr w:type="spellEnd"/>
-      <w:r>
-        <w:rPr>
-          <w:rFonts w:cstheme="minorHAnsi"/>
-        </w:rPr>
-        <w:t xml:space="preserve"> API which can display a map of the United States within the page. The </w:t>
-      </w:r>
-      <w:proofErr w:type="spellStart"/>
-      <w:r>
-        <w:rPr>
-          <w:rFonts w:cstheme="minorHAnsi"/>
-        </w:rPr>
-        <w:t>GoogleMaps</w:t>
-      </w:r>
-      <w:proofErr w:type="spellEnd"/>
-      <w:r>
-        <w:rPr>
-          <w:rFonts w:cstheme="minorHAnsi"/>
-        </w:rPr>
-        <w:t xml:space="preserve"> API will also allow us to place the pins on the map when we input a location. Finally, we will use the </w:t>
-      </w:r>
-      <w:proofErr w:type="spellStart"/>
-      <w:r>
-        <w:rPr>
-          <w:rFonts w:cstheme="minorHAnsi"/>
-        </w:rPr>
-        <w:t>GooglePlaces</w:t>
-      </w:r>
-      <w:proofErr w:type="spellEnd"/>
-      <w:r>
-        <w:rPr>
-          <w:rFonts w:cstheme="minorHAnsi"/>
-        </w:rPr>
-        <w:t xml:space="preserve"> API for presenting the location image and description.</w:t>
+        <w:t>different pages in the application. CSS will then be used for the editing of the visuals within the pages. The databases used within the project will be developed by us as the developers. The data database will be initialized from</w:t>
+      </w:r>
+      <w:r>
+        <w:rPr>
+          <w:rFonts w:cstheme="minorHAnsi"/>
+        </w:rPr>
+        <w:t xml:space="preserve"> an </w:t>
+      </w:r>
+      <w:r>
+        <w:rPr>
+          <w:rFonts w:cstheme="minorHAnsi"/>
+        </w:rPr>
+        <w:t>E</w:t>
+      </w:r>
+      <w:r>
+        <w:rPr>
+          <w:rFonts w:cstheme="minorHAnsi"/>
+        </w:rPr>
+        <w:t>xcel document provided by the Census Bureau.  As a result, the questionnaire will also be custom build. Finally, the map will be using the GoogleMaps API which can display a map of the United States within the page. The GoogleMaps API will also allow us to place the pins on the map when we input a location. Finally, we will use the GooglePlaces API for presenting the location image and description.</w:t>
       </w:r>
     </w:p>
     <w:p>
@@ -3508,7 +3609,19 @@
         <w:rPr>
           <w:rFonts w:cstheme="minorHAnsi"/>
         </w:rPr>
-        <w:t>The following diagram demonstrates the user flow form the homepage.</w:t>
+        <w:t>The following diagra</w:t>
+      </w:r>
+      <w:r>
+        <w:rPr>
+          <w:rFonts w:cstheme="minorHAnsi"/>
+        </w:rPr>
+        <w:t>m demonstrates the user flow fro</w:t>
+      </w:r>
+      <w:r>
+        <w:rPr>
+          <w:rFonts w:cstheme="minorHAnsi"/>
+        </w:rPr>
+        <w:t>m the homepage.</w:t>
       </w:r>
     </w:p>
     <w:p>
@@ -3642,14 +3755,12 @@
         <w:lastRenderedPageBreak/>
         <w:t xml:space="preserve">create account page. From here the user will have three </w:t>
       </w:r>
-      <w:proofErr w:type="spellStart"/>
-      <w:r>
-        <w:rPr>
-          <w:rFonts w:cstheme="minorHAnsi"/>
-        </w:rPr>
-        <w:t>textfields</w:t>
-      </w:r>
-      <w:proofErr w:type="spellEnd"/>
+      <w:r>
+        <w:rPr>
+          <w:rFonts w:cstheme="minorHAnsi"/>
+        </w:rPr>
+        <w:t>text fields</w:t>
+      </w:r>
       <w:r>
         <w:rPr>
           <w:rFonts w:cstheme="minorHAnsi"/>
@@ -3829,21 +3940,25 @@
         <w:rPr>
           <w:rFonts w:cstheme="minorHAnsi"/>
         </w:rPr>
-        <w:t xml:space="preserve">The create account interface will contain three </w:t>
-      </w:r>
-      <w:proofErr w:type="spellStart"/>
-      <w:r>
-        <w:rPr>
-          <w:rFonts w:cstheme="minorHAnsi"/>
-        </w:rPr>
-        <w:t>textfields</w:t>
-      </w:r>
-      <w:proofErr w:type="spellEnd"/>
-      <w:r>
-        <w:rPr>
-          <w:rFonts w:cstheme="minorHAnsi"/>
-        </w:rPr>
-        <w:t xml:space="preserve"> for the user to enter their desired username, password, and a</w:t>
+        <w:t>The create account interface will contain three text</w:t>
+      </w:r>
+      <w:r>
+        <w:rPr>
+          <w:rFonts w:cstheme="minorHAnsi"/>
+        </w:rPr>
+        <w:t xml:space="preserve"> </w:t>
+      </w:r>
+      <w:r>
+        <w:rPr>
+          <w:rFonts w:cstheme="minorHAnsi"/>
+        </w:rPr>
+        <w:t>fields for the user to enter their desired username, password, and a</w:t>
+      </w:r>
+      <w:r>
+        <w:rPr>
+          <w:rFonts w:cstheme="minorHAnsi"/>
+        </w:rPr>
+        <w:t>n</w:t>
       </w:r>
       <w:r>
         <w:rPr>
@@ -4238,7 +4353,19 @@
         <w:rPr>
           <w:rFonts w:cstheme="minorHAnsi"/>
         </w:rPr>
-        <w:t>of the users top 10 locations. The numerical values for the ranking of statistics will be kept as integers. The values stored within the actual dataset will be stored as floats with the following limitations. All names within the data will be stored as strings. All county identifiers will be stored as integers. The output list of top user locations will be an array of strings. Finally, there will be a button for the user to submit their rankings which will redirect them to the homepage with an updated map. The user will be able to optionally return to the homepage without completing the questionnaire through a return to homepage button. Below is a layout of the questionnaire interface.</w:t>
+        <w:t>of the user</w:t>
+      </w:r>
+      <w:r>
+        <w:rPr>
+          <w:rFonts w:cstheme="minorHAnsi"/>
+        </w:rPr>
+        <w:t>’</w:t>
+      </w:r>
+      <w:r>
+        <w:rPr>
+          <w:rFonts w:cstheme="minorHAnsi"/>
+        </w:rPr>
+        <w:t>s top 10 locations. The numerical values for the ranking of statistics will be kept as integers. The values stored within the actual dataset will be stored as floats with the following limitations. All names within the data will be stored as strings. All county identifiers will be stored as integers. The output list of top user locations will be an array of strings. Finally, there will be a button for the user to submit their rankings which will redirect them to the homepage with an updated map. The user will be able to optionally return to the homepage without completing the questionnaire through a return to homepage button. Below is a layout of the questionnaire interface.</w:t>
       </w:r>
     </w:p>
     <w:p>
@@ -4583,25 +4710,23 @@
           <w:sz w:val="24"/>
           <w:szCs w:val="24"/>
         </w:rPr>
-        <w:t xml:space="preserve"> consist of the login portion of the application. This includes the login webpage, the create account webpage, the login interface, and the create account interface. The login information will interact with the login database. A typical user will begin in the user login page and login interface. A new user will need to create an account by clicking the ‘create an account’ button. From here they will have </w:t>
-      </w:r>
-      <w:proofErr w:type="spellStart"/>
+        <w:t xml:space="preserve"> consist of the login portion of the application. This includes the login webpage, the create account webpage, the login interface, and the create account interface. The login information will interact with the login database. A typical user will begin in the user login page and login interface. A new user will need to create an account by clicking the ‘create an account’ button. From here they will have text</w:t>
+      </w:r>
       <w:r>
         <w:rPr>
           <w:rFonts w:eastAsia="Arial" w:cstheme="minorHAnsi"/>
           <w:sz w:val="24"/>
           <w:szCs w:val="24"/>
         </w:rPr>
-        <w:t>textfields</w:t>
-      </w:r>
-      <w:proofErr w:type="spellEnd"/>
+        <w:t xml:space="preserve"> </w:t>
+      </w:r>
       <w:r>
         <w:rPr>
           <w:rFonts w:eastAsia="Arial" w:cstheme="minorHAnsi"/>
           <w:sz w:val="24"/>
           <w:szCs w:val="24"/>
         </w:rPr>
-        <w:t xml:space="preserve"> for enter a username, password, and ‘About Me’ text. </w:t>
+        <w:t xml:space="preserve">fields for enter a username, password, and ‘About Me’ text. </w:t>
       </w:r>
       <w:r>
         <w:rPr>
@@ -4684,43 +4809,42 @@
           <w:sz w:val="24"/>
           <w:szCs w:val="24"/>
         </w:rPr>
-        <w:t xml:space="preserve">ypescript, HTML, and JavaScript will be used. For the database, Angular provides an interaction with data that is stored with in a JSON format through a PHP server running MYSQL. This will be how we will store and extra information from our login database. </w:t>
-      </w:r>
-    </w:p>
-    <w:p>
-      <w:pPr>
-        <w:spacing w:before="7"/>
-        <w:ind w:firstLine="576"/>
+        <w:t>ypescript, HTML, and JavaScript will be used. For the database, Angular provides an interactio</w:t>
+      </w:r>
+      <w:r>
         <w:rPr>
           <w:rFonts w:eastAsia="Arial" w:cstheme="minorHAnsi"/>
           <w:sz w:val="24"/>
           <w:szCs w:val="24"/>
         </w:rPr>
-      </w:pPr>
+        <w:t>n with data that is stored with</w:t>
+      </w:r>
       <w:r>
         <w:rPr>
           <w:rFonts w:eastAsia="Arial" w:cstheme="minorHAnsi"/>
           <w:sz w:val="24"/>
           <w:szCs w:val="24"/>
         </w:rPr>
-        <w:t xml:space="preserve">The application will verify that the username is unique within the login database. This is to prevent multiple users with the same username. If a username is not unique, then the error will be handled by redirecting the user to the create account page after a message is displayed stating that the username is not unique. Next, there will be verification that neither the </w:t>
-      </w:r>
-      <w:r>
+        <w:t xml:space="preserve">in a JSON format through a PHP server running MYSQL. This will be how we will store and extra information from our login database. </w:t>
+      </w:r>
+    </w:p>
+    <w:p>
+      <w:pPr>
+        <w:spacing w:before="7"/>
+        <w:ind w:firstLine="576"/>
         <w:rPr>
           <w:rFonts w:eastAsia="Arial" w:cstheme="minorHAnsi"/>
           <w:sz w:val="24"/>
           <w:szCs w:val="24"/>
         </w:rPr>
-        <w:lastRenderedPageBreak/>
-        <w:t xml:space="preserve">username </w:t>
-      </w:r>
+      </w:pPr>
       <w:r>
         <w:rPr>
           <w:rFonts w:eastAsia="Arial" w:cstheme="minorHAnsi"/>
           <w:sz w:val="24"/>
           <w:szCs w:val="24"/>
         </w:rPr>
-        <w:t>or password are</w:t>
+        <w:t xml:space="preserve">The application will verify that the username is unique within the login database. This is to prevent multiple users with the same username. If a username is not unique, then the error will be handled by redirecting the user to the create account page after a message is displayed stating that the username is not unique. Next, there will be verification that neither the </w:t>
       </w:r>
       <w:r>
         <w:rPr>
@@ -4728,25 +4852,24 @@
           <w:sz w:val="24"/>
           <w:szCs w:val="24"/>
         </w:rPr>
-        <w:t xml:space="preserve"> NULL. If either of these fields are </w:t>
-      </w:r>
-      <w:proofErr w:type="gramStart"/>
+        <w:lastRenderedPageBreak/>
+        <w:t xml:space="preserve">username </w:t>
+      </w:r>
       <w:r>
         <w:rPr>
           <w:rFonts w:eastAsia="Arial" w:cstheme="minorHAnsi"/>
           <w:sz w:val="24"/>
           <w:szCs w:val="24"/>
         </w:rPr>
-        <w:t>NULL</w:t>
-      </w:r>
-      <w:proofErr w:type="gramEnd"/>
+        <w:t>or password are</w:t>
+      </w:r>
       <w:r>
         <w:rPr>
           <w:rFonts w:eastAsia="Arial" w:cstheme="minorHAnsi"/>
           <w:sz w:val="24"/>
           <w:szCs w:val="24"/>
         </w:rPr>
-        <w:t xml:space="preserve"> then the user will be redirected to the create an account page after a message is displayed stating that the username and password may not be empty.</w:t>
+        <w:t xml:space="preserve"> NULL. If either of these fields are NULL then the user will be redirected to the create an account page after a message is displayed stating that the username and password may not be empty.</w:t>
       </w:r>
     </w:p>
     <w:p>
@@ -4773,71 +4896,69 @@
           <w:sz w:val="24"/>
           <w:szCs w:val="24"/>
         </w:rPr>
-        <w:t xml:space="preserve">is portion consist of the modify account webpage and modify account interface. The user will be able to move back to the homepage from the modify account page or submit the account changes. When accessing the page, the user will be able to modify their username, password, or “About Me” text. The user will then be able to submit these changes. </w:t>
-      </w:r>
-    </w:p>
-    <w:p>
-      <w:pPr>
-        <w:spacing w:before="7"/>
-        <w:ind w:firstLine="576"/>
+        <w:t>is portion consist</w:t>
+      </w:r>
+      <w:r>
         <w:rPr>
           <w:rFonts w:eastAsia="Arial" w:cstheme="minorHAnsi"/>
           <w:sz w:val="24"/>
           <w:szCs w:val="24"/>
         </w:rPr>
-      </w:pPr>
+        <w:t>s</w:t>
+      </w:r>
       <w:r>
         <w:rPr>
           <w:rFonts w:eastAsia="Arial" w:cstheme="minorHAnsi"/>
           <w:sz w:val="24"/>
           <w:szCs w:val="24"/>
         </w:rPr>
-        <w:t>This portion of the application will be written using the Angular Framework and CSS for the webpage design. For the manipulation of variables within the webpage Typescript, HTML, and JavaScript will be used. For the database, Angular provides an interaction with data that is stored with in a JSON format through a PHP server running MYSQL. This will be how we will store and extra information from our login database.</w:t>
-      </w:r>
-      <w:r>
+        <w:t xml:space="preserve"> of the modify account webpage and modify account interface. The user will be able to move back to the homepage from the modify account page or submit the account changes. When accessing the page, the user will be able to modify their username, password, or “About Me” text. The user will then be able to submit these changes. </w:t>
+      </w:r>
+    </w:p>
+    <w:p>
+      <w:pPr>
+        <w:spacing w:before="7"/>
+        <w:ind w:firstLine="576"/>
         <w:rPr>
           <w:rFonts w:eastAsia="Arial" w:cstheme="minorHAnsi"/>
           <w:sz w:val="24"/>
           <w:szCs w:val="24"/>
         </w:rPr>
-        <w:t xml:space="preserve"> </w:t>
-      </w:r>
-    </w:p>
-    <w:p>
-      <w:pPr>
-        <w:spacing w:before="7"/>
-        <w:ind w:firstLine="576"/>
+      </w:pPr>
+      <w:r>
         <w:rPr>
           <w:rFonts w:eastAsia="Arial" w:cstheme="minorHAnsi"/>
           <w:sz w:val="24"/>
           <w:szCs w:val="24"/>
         </w:rPr>
-      </w:pPr>
+        <w:t>This portion of the application will be written using the Angular Framework and CSS for the webpage design. For the manipulation of variables within the webpage Typescript, HTML, and JavaScript will be used. For the database, Angular provides an interaction with data that is stored with in a JSON format through a PHP server running MYSQL. This will be how we will store and extra information from our login database.</w:t>
+      </w:r>
       <w:r>
         <w:rPr>
           <w:rFonts w:eastAsia="Arial" w:cstheme="minorHAnsi"/>
           <w:sz w:val="24"/>
           <w:szCs w:val="24"/>
         </w:rPr>
-        <w:t xml:space="preserve">The following error checks will be done during the modify account portion of the application. The username will first verify that the new username is unique. If the username is not unique then they user will be redirected to the modify account page after a message displays stating that the username must be unique. Next, the username and password will be verified to not be NULL. If either the username or password are </w:t>
-      </w:r>
-      <w:proofErr w:type="gramStart"/>
-      <w:r>
+        <w:t xml:space="preserve"> </w:t>
+      </w:r>
+    </w:p>
+    <w:p>
+      <w:pPr>
+        <w:spacing w:before="7"/>
+        <w:ind w:firstLine="576"/>
         <w:rPr>
           <w:rFonts w:eastAsia="Arial" w:cstheme="minorHAnsi"/>
           <w:sz w:val="24"/>
           <w:szCs w:val="24"/>
         </w:rPr>
-        <w:t>NULL</w:t>
-      </w:r>
-      <w:proofErr w:type="gramEnd"/>
+      </w:pPr>
       <w:r>
         <w:rPr>
           <w:rFonts w:eastAsia="Arial" w:cstheme="minorHAnsi"/>
           <w:sz w:val="24"/>
           <w:szCs w:val="24"/>
         </w:rPr>
-        <w:t xml:space="preserve"> then the user will be redirected to the modify account page after a message displaying that they must enter a username and password is displayed. Finally, if the user enters a username or password the login database will be checked to verify that a new username or password was entered. If both the username and password are the same, then the user will be redirected to the modify account page after a message is displayed stating that there were no changes to the account login information. </w:t>
+        <w:t xml:space="preserve">The following error checks will be done during the modify account portion of the application. The username will first verify that the new username is unique. If the username is not unique then they user will be redirected to the modify account page after a message displays stating that the username must be unique. Next, the username and password will be verified to not be NULL. If either the username or password are NULL then the user will be redirected to the modify account page after a message displaying that they must enter a username and password is displayed. Finally, if the user enters a username or password the login database will be checked to verify that a new username or password was entered. If both the username and password are the same, then the user will be redirected to the modify account page after a message is displayed stating that there were no changes to the account login information. </w:t>
       </w:r>
       <w:r>
         <w:rPr>
@@ -4864,7 +4985,7 @@
           <w:sz w:val="24"/>
           <w:szCs w:val="24"/>
         </w:rPr>
-        <w:t xml:space="preserve">CSCI comp3 consist of the questionnaire portion of the application. The questionnaire will be accessed from the homepage. The portion consist of the questionnaire webpage, the questionnaire interface, and interacts with the data collected from the Census Bureau in the data database. Within this portion of the application the user </w:t>
+        <w:t>CSCI comp3 consist of the questionnaire portion of the application. The questionnaire will be accessed from the homepage. The portion consist</w:t>
       </w:r>
       <w:r>
         <w:rPr>
@@ -4872,7 +4993,7 @@
           <w:sz w:val="24"/>
           <w:szCs w:val="24"/>
         </w:rPr>
-        <w:t>can</w:t>
+        <w:t>s</w:t>
       </w:r>
       <w:r>
         <w:rPr>
@@ -4880,7 +5001,7 @@
           <w:sz w:val="24"/>
           <w:szCs w:val="24"/>
         </w:rPr>
-        <w:t xml:space="preserve"> give a ranking to a list of statistics depending on how important that statistic matters to them. These statistics will then be used </w:t>
+        <w:t xml:space="preserve"> of the questionnaire webpage, the questionnaire interface, and interacts with the data collected from the Census Bureau in the data database. Within this portion of the application the user </w:t>
       </w:r>
       <w:r>
         <w:rPr>
@@ -4888,26 +5009,23 @@
           <w:sz w:val="24"/>
           <w:szCs w:val="24"/>
         </w:rPr>
-        <w:t>to give a user score to each county in the data database. The list output will consist of the top 10 counties based on the scoring the user provides.</w:t>
-      </w:r>
-    </w:p>
-    <w:p>
-      <w:pPr>
-        <w:spacing w:before="7"/>
-        <w:ind w:firstLine="576"/>
+        <w:t>can</w:t>
+      </w:r>
+      <w:r>
         <w:rPr>
           <w:rFonts w:eastAsia="Arial" w:cstheme="minorHAnsi"/>
           <w:sz w:val="24"/>
           <w:szCs w:val="24"/>
         </w:rPr>
-      </w:pPr>
+        <w:t xml:space="preserve"> give a ranking to a list of statistics depending on how important that statistic </w:t>
+      </w:r>
       <w:r>
         <w:rPr>
           <w:rFonts w:eastAsia="Arial" w:cstheme="minorHAnsi"/>
           <w:sz w:val="24"/>
           <w:szCs w:val="24"/>
         </w:rPr>
-        <w:t>This portion of the application will be written using the Angular Framework and CSS for the webpage design. For the manipulation of variables within the webpage Typescript, HTML, and JavaScript will be used. For the database, Angular provides an interaction with data that is stored with in a JSON format through a PHP server running MYSQL. This will be how we will extra information from our database.</w:t>
+        <w:t>is</w:t>
       </w:r>
       <w:r>
         <w:rPr>
@@ -4915,7 +5033,7 @@
           <w:sz w:val="24"/>
           <w:szCs w:val="24"/>
         </w:rPr>
-        <w:t xml:space="preserve"> </w:t>
+        <w:t xml:space="preserve"> to them. These statistics will then be used </w:t>
       </w:r>
       <w:r>
         <w:rPr>
@@ -4923,7 +5041,7 @@
           <w:sz w:val="24"/>
           <w:szCs w:val="24"/>
         </w:rPr>
-        <w:t xml:space="preserve">Python will also be used for the mathematics for calculating the scoring of each county within the database. </w:t>
+        <w:t>to give a user score to each county in the data database. The list output will consist of the top 10 counties based on the scoring the user provides.</w:t>
       </w:r>
     </w:p>
     <w:p>
@@ -4942,7 +5060,7 @@
           <w:sz w:val="24"/>
           <w:szCs w:val="24"/>
         </w:rPr>
-        <w:t xml:space="preserve">The following error checks will be done within the questionnaire portion of the application. The user must enter a numerical value for each statistic in the range of zero to ten. </w:t>
+        <w:t>This portion of the application will be written using the Angular Framework and CSS for the webpage design. For the manipulation of variables within the webpage Typescript, HTML, and JavaScript will be used. For the database, Angular provides an interaction</w:t>
       </w:r>
       <w:r>
         <w:rPr>
@@ -4950,134 +5068,131 @@
           <w:sz w:val="24"/>
           <w:szCs w:val="24"/>
         </w:rPr>
-        <w:lastRenderedPageBreak/>
-        <w:t>If there is a statistic without an input, then the user will be redirected to the questionnaire page after a message is displayed stating that all statistics require an input. An error check will also be done to verify that the user enters integer values. If the user enters a decimal value, then the user will be redirected to the questionnaire page after a message is displayed stating that only integer values may be used.</w:t>
-      </w:r>
-    </w:p>
-    <w:p>
-      <w:pPr>
-        <w:spacing w:before="7"/>
-        <w:ind w:firstLine="576"/>
+        <w:t xml:space="preserve"> with data that is stored withi</w:t>
+      </w:r>
+      <w:r>
         <w:rPr>
           <w:rFonts w:eastAsia="Arial" w:cstheme="minorHAnsi"/>
           <w:sz w:val="24"/>
           <w:szCs w:val="24"/>
         </w:rPr>
-      </w:pPr>
+        <w:t>n a JSON format through a PHP server running MYSQL. This will be how we will extra</w:t>
+      </w:r>
       <w:r>
         <w:rPr>
           <w:rFonts w:eastAsia="Arial" w:cstheme="minorHAnsi"/>
           <w:sz w:val="24"/>
           <w:szCs w:val="24"/>
         </w:rPr>
-        <w:t>CSCI comp4 consist of the map output within the homepage. Upon initial access to the homepage the map will be empty besides the output of the United States. After successful completion of the questionnaire the map will interact with the top ten location list provided from the questionnaire output. The top ten locations will have pins on the map corresponding to their location. A user can then click on the pin which will display an image and description of the location.</w:t>
-      </w:r>
-    </w:p>
-    <w:p>
-      <w:pPr>
-        <w:spacing w:before="7"/>
-        <w:ind w:firstLine="576"/>
+        <w:t>ct</w:t>
+      </w:r>
+      <w:r>
         <w:rPr>
           <w:rFonts w:eastAsia="Arial" w:cstheme="minorHAnsi"/>
           <w:sz w:val="24"/>
           <w:szCs w:val="24"/>
         </w:rPr>
-      </w:pPr>
+        <w:t xml:space="preserve"> information from our database.</w:t>
+      </w:r>
       <w:r>
         <w:rPr>
           <w:rFonts w:eastAsia="Arial" w:cstheme="minorHAnsi"/>
           <w:sz w:val="24"/>
           <w:szCs w:val="24"/>
         </w:rPr>
-        <w:t xml:space="preserve">The map will be embedded into the homepage which will be using the same Angular, CSS, Typescript, HTML, and </w:t>
-      </w:r>
-      <w:proofErr w:type="spellStart"/>
+        <w:t xml:space="preserve"> </w:t>
+      </w:r>
       <w:r>
         <w:rPr>
           <w:rFonts w:eastAsia="Arial" w:cstheme="minorHAnsi"/>
           <w:sz w:val="24"/>
           <w:szCs w:val="24"/>
         </w:rPr>
-        <w:t>Javascript</w:t>
-      </w:r>
-      <w:proofErr w:type="spellEnd"/>
-      <w:r>
+        <w:t xml:space="preserve">Python will also be used for the mathematics for calculating the scoring of each county within the database. </w:t>
+      </w:r>
+    </w:p>
+    <w:p>
+      <w:pPr>
+        <w:spacing w:before="7"/>
+        <w:ind w:firstLine="576"/>
         <w:rPr>
           <w:rFonts w:eastAsia="Arial" w:cstheme="minorHAnsi"/>
           <w:sz w:val="24"/>
           <w:szCs w:val="24"/>
         </w:rPr>
-        <w:t xml:space="preserve"> format as the other pages. However, the map itself will be displayed using the </w:t>
-      </w:r>
-      <w:proofErr w:type="spellStart"/>
+      </w:pPr>
       <w:r>
         <w:rPr>
           <w:rFonts w:eastAsia="Arial" w:cstheme="minorHAnsi"/>
           <w:sz w:val="24"/>
           <w:szCs w:val="24"/>
         </w:rPr>
-        <w:t>GoogleMaps</w:t>
-      </w:r>
-      <w:proofErr w:type="spellEnd"/>
+        <w:t xml:space="preserve">The following error checks will be done within the questionnaire portion of the application. The user must enter a numerical value for each statistic in the range of zero to ten. </w:t>
+      </w:r>
       <w:r>
         <w:rPr>
           <w:rFonts w:eastAsia="Arial" w:cstheme="minorHAnsi"/>
           <w:sz w:val="24"/>
           <w:szCs w:val="24"/>
         </w:rPr>
-        <w:t xml:space="preserve"> API. Within the </w:t>
-      </w:r>
-      <w:proofErr w:type="spellStart"/>
-      <w:r>
+        <w:lastRenderedPageBreak/>
+        <w:t>If there is a statistic without an input, then the user will be redirected to the questionnaire page after a message is displayed stating that all statistics require an input. An error check will also be done to verify that the user enters integer values. If the user enters a decimal value, then the user will be redirected to the questionnaire page after a message is displayed stating that only integer values may be used.</w:t>
+      </w:r>
+    </w:p>
+    <w:p>
+      <w:pPr>
+        <w:spacing w:before="7"/>
+        <w:ind w:firstLine="576"/>
         <w:rPr>
           <w:rFonts w:eastAsia="Arial" w:cstheme="minorHAnsi"/>
           <w:sz w:val="24"/>
           <w:szCs w:val="24"/>
         </w:rPr>
-        <w:t>GoogleMaps</w:t>
-      </w:r>
-      <w:proofErr w:type="spellEnd"/>
+      </w:pPr>
       <w:r>
         <w:rPr>
           <w:rFonts w:eastAsia="Arial" w:cstheme="minorHAnsi"/>
           <w:sz w:val="24"/>
           <w:szCs w:val="24"/>
         </w:rPr>
-        <w:t xml:space="preserve"> API there is the means to creating the pins for each location provided submission of the county unique identifier, or a longitude and latitude corresponding to the location of the pin. For the information on each </w:t>
-      </w:r>
-      <w:r>
+        <w:t>CSCI comp4 consist of the map output within the homepage. Upon initial access to the homepage the map will be empty besides the output of the United States. After successful completion of the questionnaire the map will interact with the top ten location list provided from the questionnaire output. The top ten locations will have pins on the map corresponding to their location. A user can then click on the pin which will display an image and description of the location.</w:t>
+      </w:r>
+    </w:p>
+    <w:p>
+      <w:pPr>
+        <w:spacing w:before="7"/>
+        <w:ind w:firstLine="576"/>
         <w:rPr>
           <w:rFonts w:eastAsia="Arial" w:cstheme="minorHAnsi"/>
           <w:sz w:val="24"/>
           <w:szCs w:val="24"/>
         </w:rPr>
-        <w:t>pin</w:t>
-      </w:r>
+      </w:pPr>
       <w:r>
         <w:rPr>
           <w:rFonts w:eastAsia="Arial" w:cstheme="minorHAnsi"/>
           <w:sz w:val="24"/>
           <w:szCs w:val="24"/>
         </w:rPr>
-        <w:t xml:space="preserve">, there will be the integration of the </w:t>
-      </w:r>
-      <w:proofErr w:type="spellStart"/>
+        <w:t>The map will be embedded into the homepage which will be using the same Angular, CSS, Typescript, HTML, and Javascript format as the other pages. However, the map itself will be displayed using the GoogleMaps API. Within the GoogleMaps AP</w:t>
+      </w:r>
       <w:r>
         <w:rPr>
           <w:rFonts w:eastAsia="Arial" w:cstheme="minorHAnsi"/>
           <w:sz w:val="24"/>
           <w:szCs w:val="24"/>
         </w:rPr>
-        <w:t>GooglePlaces</w:t>
-      </w:r>
-      <w:proofErr w:type="spellEnd"/>
+        <w:t>I there is the means to create</w:t>
+      </w:r>
+      <w:bookmarkStart w:id="33" w:name="_GoBack"/>
+      <w:bookmarkEnd w:id="33"/>
       <w:r>
         <w:rPr>
           <w:rFonts w:eastAsia="Arial" w:cstheme="minorHAnsi"/>
           <w:sz w:val="24"/>
           <w:szCs w:val="24"/>
         </w:rPr>
-        <w:t xml:space="preserve"> API. From here, we can receive both an image and description of a location provided submission of the county unique identifier, or a </w:t>
+        <w:t xml:space="preserve"> the pins for each location provided submission of the county unique identifier, or a longitude and latitude corresponding to the location of the pin. For the information on each </w:t>
       </w:r>
       <w:r>
         <w:rPr>
@@ -5085,7 +5200,7 @@
           <w:sz w:val="24"/>
           <w:szCs w:val="24"/>
         </w:rPr>
-        <w:t>longitude</w:t>
+        <w:t>pin</w:t>
       </w:r>
       <w:r>
         <w:rPr>
@@ -5093,7 +5208,7 @@
           <w:sz w:val="24"/>
           <w:szCs w:val="24"/>
         </w:rPr>
-        <w:t xml:space="preserve"> and lat</w:t>
+        <w:t xml:space="preserve">, there will be the integration of the GooglePlaces API. From here, we can receive both an image and description of a location provided submission of the county unique identifier, or a </w:t>
       </w:r>
       <w:r>
         <w:rPr>
@@ -5101,37 +5216,53 @@
           <w:sz w:val="24"/>
           <w:szCs w:val="24"/>
         </w:rPr>
-        <w:t xml:space="preserve">itude corresponding to the location. </w:t>
-      </w:r>
-    </w:p>
-    <w:p>
-      <w:pPr>
-        <w:spacing w:before="7"/>
-        <w:ind w:firstLine="432"/>
+        <w:t>longitude</w:t>
+      </w:r>
+      <w:r>
         <w:rPr>
           <w:rFonts w:eastAsia="Arial" w:cstheme="minorHAnsi"/>
           <w:sz w:val="24"/>
           <w:szCs w:val="24"/>
         </w:rPr>
-      </w:pPr>
+        <w:t xml:space="preserve"> and lat</w:t>
+      </w:r>
       <w:r>
         <w:rPr>
           <w:rFonts w:eastAsia="Arial" w:cstheme="minorHAnsi"/>
           <w:sz w:val="24"/>
           <w:szCs w:val="24"/>
         </w:rPr>
-        <w:t>The map visualization will be done as a complete backend portion of the project. There will be no need for user input verification or error checking.</w:t>
+        <w:t xml:space="preserve">itude corresponding to the location. </w:t>
       </w:r>
     </w:p>
     <w:p>
       <w:pPr>
+        <w:spacing w:before="7"/>
+        <w:ind w:firstLine="432"/>
+        <w:rPr>
+          <w:rFonts w:eastAsia="Arial" w:cstheme="minorHAnsi"/>
+          <w:sz w:val="24"/>
+          <w:szCs w:val="24"/>
+        </w:rPr>
+      </w:pPr>
+      <w:r>
+        <w:rPr>
+          <w:rFonts w:eastAsia="Arial" w:cstheme="minorHAnsi"/>
+          <w:sz w:val="24"/>
+          <w:szCs w:val="24"/>
+        </w:rPr>
+        <w:t>The map visualization will be done as a complete backend portion of the project. There will be no need for user input verification or error checking.</w:t>
+      </w:r>
+    </w:p>
+    <w:p>
+      <w:pPr>
         <w:pStyle w:val="Heading1"/>
       </w:pPr>
-      <w:bookmarkStart w:id="33" w:name="6._Requirements_traceability"/>
-      <w:bookmarkStart w:id="34" w:name="_bookmark5"/>
-      <w:bookmarkStart w:id="35" w:name="_Toc432621800"/>
-      <w:bookmarkEnd w:id="33"/>
+      <w:bookmarkStart w:id="34" w:name="6._Requirements_traceability"/>
+      <w:bookmarkStart w:id="35" w:name="_bookmark5"/>
+      <w:bookmarkStart w:id="36" w:name="_Toc432621800"/>
       <w:bookmarkEnd w:id="34"/>
+      <w:bookmarkEnd w:id="35"/>
       <w:r>
         <w:rPr>
           <w:u w:color="000000"/>
@@ -5152,7 +5283,7 @@
         </w:rPr>
         <w:t>traceability</w:t>
       </w:r>
-      <w:bookmarkEnd w:id="35"/>
+      <w:bookmarkEnd w:id="36"/>
     </w:p>
     <w:p>
       <w:pPr>
@@ -5235,7 +5366,7 @@
               <w:ind w:right="118"/>
               <w:jc w:val="both"/>
             </w:pPr>
-            <w:bookmarkStart w:id="36" w:name="_Hlk512884735"/>
+            <w:bookmarkStart w:id="37" w:name="_Hlk512884735"/>
             <w:r>
               <w:t>Number</w:t>
             </w:r>
@@ -5401,13 +5532,8 @@
               <w:jc w:val="both"/>
             </w:pPr>
             <w:r>
-              <w:t>3.</w:t>
+              <w:t>3.1.a</w:t>
             </w:r>
-            <w:proofErr w:type="gramStart"/>
-            <w:r>
-              <w:t>1.a</w:t>
-            </w:r>
-            <w:proofErr w:type="gramEnd"/>
           </w:p>
         </w:tc>
         <w:tc>
@@ -5491,15 +5617,7 @@
               <w:jc w:val="both"/>
             </w:pPr>
             <w:r>
-              <w:t>3.</w:t>
-            </w:r>
-            <w:proofErr w:type="gramStart"/>
-            <w:r>
-              <w:t>1.a.</w:t>
-            </w:r>
-            <w:proofErr w:type="gramEnd"/>
-            <w:r>
-              <w:t>1</w:t>
+              <w:t>3.1.a.1</w:t>
             </w:r>
           </w:p>
         </w:tc>
@@ -5578,15 +5696,7 @@
               <w:jc w:val="both"/>
             </w:pPr>
             <w:r>
-              <w:t>3.</w:t>
-            </w:r>
-            <w:proofErr w:type="gramStart"/>
-            <w:r>
-              <w:t>1.a.</w:t>
-            </w:r>
-            <w:proofErr w:type="gramEnd"/>
-            <w:r>
-              <w:t>2</w:t>
+              <w:t>3.1.a.2</w:t>
             </w:r>
           </w:p>
         </w:tc>
@@ -5665,15 +5775,7 @@
               <w:jc w:val="both"/>
             </w:pPr>
             <w:r>
-              <w:t>3.</w:t>
-            </w:r>
-            <w:proofErr w:type="gramStart"/>
-            <w:r>
-              <w:t>1.a.</w:t>
-            </w:r>
-            <w:proofErr w:type="gramEnd"/>
-            <w:r>
-              <w:t>3</w:t>
+              <w:t>3.1.a.3</w:t>
             </w:r>
           </w:p>
         </w:tc>
@@ -5752,15 +5854,7 @@
               <w:jc w:val="both"/>
             </w:pPr>
             <w:r>
-              <w:t>3.</w:t>
-            </w:r>
-            <w:proofErr w:type="gramStart"/>
-            <w:r>
-              <w:t>1.a.</w:t>
-            </w:r>
-            <w:proofErr w:type="gramEnd"/>
-            <w:r>
-              <w:t>4</w:t>
+              <w:t>3.1.a.4</w:t>
             </w:r>
           </w:p>
         </w:tc>
@@ -5839,15 +5933,7 @@
               <w:jc w:val="both"/>
             </w:pPr>
             <w:r>
-              <w:t>3.</w:t>
-            </w:r>
-            <w:proofErr w:type="gramStart"/>
-            <w:r>
-              <w:t>1.a.</w:t>
-            </w:r>
-            <w:proofErr w:type="gramEnd"/>
-            <w:r>
-              <w:t>5</w:t>
+              <w:t>3.1.a.5</w:t>
             </w:r>
           </w:p>
         </w:tc>
@@ -5926,13 +6012,8 @@
               <w:jc w:val="both"/>
             </w:pPr>
             <w:r>
-              <w:t>3.</w:t>
+              <w:t>3.1.b</w:t>
             </w:r>
-            <w:proofErr w:type="gramStart"/>
-            <w:r>
-              <w:t>1.b</w:t>
-            </w:r>
-            <w:proofErr w:type="gramEnd"/>
           </w:p>
         </w:tc>
         <w:tc>
@@ -6016,15 +6097,7 @@
               <w:jc w:val="both"/>
             </w:pPr>
             <w:r>
-              <w:t>3.</w:t>
-            </w:r>
-            <w:proofErr w:type="gramStart"/>
-            <w:r>
-              <w:t>1.b.</w:t>
-            </w:r>
-            <w:proofErr w:type="gramEnd"/>
-            <w:r>
-              <w:t>1</w:t>
+              <w:t>3.1.b.1</w:t>
             </w:r>
           </w:p>
         </w:tc>
@@ -6106,15 +6179,7 @@
               <w:jc w:val="both"/>
             </w:pPr>
             <w:r>
-              <w:t>3.</w:t>
-            </w:r>
-            <w:proofErr w:type="gramStart"/>
-            <w:r>
-              <w:t>1.b.</w:t>
-            </w:r>
-            <w:proofErr w:type="gramEnd"/>
-            <w:r>
-              <w:t>2</w:t>
+              <w:t>3.1.b.2</w:t>
             </w:r>
           </w:p>
         </w:tc>
@@ -6196,15 +6261,7 @@
               <w:jc w:val="both"/>
             </w:pPr>
             <w:r>
-              <w:t>3.</w:t>
-            </w:r>
-            <w:proofErr w:type="gramStart"/>
-            <w:r>
-              <w:t>1.b.</w:t>
-            </w:r>
-            <w:proofErr w:type="gramEnd"/>
-            <w:r>
-              <w:t>3</w:t>
+              <w:t>3.1.b.3</w:t>
             </w:r>
           </w:p>
         </w:tc>
@@ -6286,15 +6343,7 @@
               <w:jc w:val="both"/>
             </w:pPr>
             <w:r>
-              <w:t>3.</w:t>
-            </w:r>
-            <w:proofErr w:type="gramStart"/>
-            <w:r>
-              <w:t>1.b.</w:t>
-            </w:r>
-            <w:proofErr w:type="gramEnd"/>
-            <w:r>
-              <w:t>4</w:t>
+              <w:t>3.1.b.4</w:t>
             </w:r>
           </w:p>
         </w:tc>
@@ -6373,15 +6422,7 @@
               <w:jc w:val="both"/>
             </w:pPr>
             <w:r>
-              <w:t>3.</w:t>
-            </w:r>
-            <w:proofErr w:type="gramStart"/>
-            <w:r>
-              <w:t>1.b.</w:t>
-            </w:r>
-            <w:proofErr w:type="gramEnd"/>
-            <w:r>
-              <w:t>5</w:t>
+              <w:t>3.1.b.5</w:t>
             </w:r>
           </w:p>
         </w:tc>
@@ -6543,15 +6584,7 @@
               <w:jc w:val="both"/>
             </w:pPr>
             <w:r>
-              <w:t>3.</w:t>
-            </w:r>
-            <w:proofErr w:type="gramStart"/>
-            <w:r>
-              <w:t>1.c.</w:t>
-            </w:r>
-            <w:proofErr w:type="gramEnd"/>
-            <w:r>
-              <w:t>1</w:t>
+              <w:t>3.1.c.1</w:t>
             </w:r>
           </w:p>
         </w:tc>
@@ -6630,15 +6663,7 @@
               <w:jc w:val="both"/>
             </w:pPr>
             <w:r>
-              <w:t>3.</w:t>
-            </w:r>
-            <w:proofErr w:type="gramStart"/>
-            <w:r>
-              <w:t>1.c.</w:t>
-            </w:r>
-            <w:proofErr w:type="gramEnd"/>
-            <w:r>
-              <w:t>2</w:t>
+              <w:t>3.1.c.2</w:t>
             </w:r>
           </w:p>
         </w:tc>
@@ -6717,15 +6742,7 @@
               <w:jc w:val="both"/>
             </w:pPr>
             <w:r>
-              <w:t>3.</w:t>
-            </w:r>
-            <w:proofErr w:type="gramStart"/>
-            <w:r>
-              <w:t>1.c.</w:t>
-            </w:r>
-            <w:proofErr w:type="gramEnd"/>
-            <w:r>
-              <w:t>3</w:t>
+              <w:t>3.1.c.3</w:t>
             </w:r>
           </w:p>
         </w:tc>
@@ -6804,15 +6821,7 @@
               <w:jc w:val="both"/>
             </w:pPr>
             <w:r>
-              <w:t>3.</w:t>
-            </w:r>
-            <w:proofErr w:type="gramStart"/>
-            <w:r>
-              <w:t>1.c.</w:t>
-            </w:r>
-            <w:proofErr w:type="gramEnd"/>
-            <w:r>
-              <w:t>4</w:t>
+              <w:t>3.1.c.4</w:t>
             </w:r>
           </w:p>
         </w:tc>
@@ -6891,15 +6900,7 @@
               <w:jc w:val="both"/>
             </w:pPr>
             <w:r>
-              <w:t>3.</w:t>
-            </w:r>
-            <w:proofErr w:type="gramStart"/>
-            <w:r>
-              <w:t>1.c.</w:t>
-            </w:r>
-            <w:proofErr w:type="gramEnd"/>
-            <w:r>
-              <w:t>5</w:t>
+              <w:t>3.1.c.5</w:t>
             </w:r>
           </w:p>
         </w:tc>
@@ -6978,13 +6979,8 @@
               <w:jc w:val="both"/>
             </w:pPr>
             <w:r>
-              <w:t>3.</w:t>
+              <w:t>3.1.d</w:t>
             </w:r>
-            <w:proofErr w:type="gramStart"/>
-            <w:r>
-              <w:t>1.d</w:t>
-            </w:r>
-            <w:proofErr w:type="gramEnd"/>
           </w:p>
         </w:tc>
         <w:tc>
@@ -7068,15 +7064,7 @@
               <w:jc w:val="both"/>
             </w:pPr>
             <w:r>
-              <w:t>3.</w:t>
-            </w:r>
-            <w:proofErr w:type="gramStart"/>
-            <w:r>
-              <w:t>1.d.</w:t>
-            </w:r>
-            <w:proofErr w:type="gramEnd"/>
-            <w:r>
-              <w:t>1</w:t>
+              <w:t>3.1.d.1</w:t>
             </w:r>
           </w:p>
         </w:tc>
@@ -7155,15 +7143,7 @@
               <w:jc w:val="both"/>
             </w:pPr>
             <w:r>
-              <w:t>3.</w:t>
-            </w:r>
-            <w:proofErr w:type="gramStart"/>
-            <w:r>
-              <w:t>1.d.</w:t>
-            </w:r>
-            <w:proofErr w:type="gramEnd"/>
-            <w:r>
-              <w:t>2</w:t>
+              <w:t>3.1.d.2</w:t>
             </w:r>
           </w:p>
         </w:tc>
@@ -7242,15 +7222,7 @@
               <w:jc w:val="both"/>
             </w:pPr>
             <w:r>
-              <w:t>3.</w:t>
-            </w:r>
-            <w:proofErr w:type="gramStart"/>
-            <w:r>
-              <w:t>1.d.</w:t>
-            </w:r>
-            <w:proofErr w:type="gramEnd"/>
-            <w:r>
-              <w:t>3</w:t>
+              <w:t>3.1.d.3</w:t>
             </w:r>
           </w:p>
         </w:tc>
@@ -7329,15 +7301,7 @@
               <w:jc w:val="both"/>
             </w:pPr>
             <w:r>
-              <w:t>3.</w:t>
-            </w:r>
-            <w:proofErr w:type="gramStart"/>
-            <w:r>
-              <w:t>1.d.</w:t>
-            </w:r>
-            <w:proofErr w:type="gramEnd"/>
-            <w:r>
-              <w:t>4</w:t>
+              <w:t>3.1.d.4</w:t>
             </w:r>
           </w:p>
         </w:tc>
@@ -7416,13 +7380,8 @@
               <w:jc w:val="both"/>
             </w:pPr>
             <w:r>
-              <w:t>3.</w:t>
+              <w:t>3.1.e</w:t>
             </w:r>
-            <w:proofErr w:type="gramStart"/>
-            <w:r>
-              <w:t>1.e</w:t>
-            </w:r>
-            <w:proofErr w:type="gramEnd"/>
           </w:p>
         </w:tc>
         <w:tc>
@@ -7503,15 +7462,7 @@
               <w:jc w:val="both"/>
             </w:pPr>
             <w:r>
-              <w:t>3.</w:t>
-            </w:r>
-            <w:proofErr w:type="gramStart"/>
-            <w:r>
-              <w:t>1.e.</w:t>
-            </w:r>
-            <w:proofErr w:type="gramEnd"/>
-            <w:r>
-              <w:t>1</w:t>
+              <w:t>3.1.e.1</w:t>
             </w:r>
           </w:p>
         </w:tc>
@@ -7590,15 +7541,7 @@
               <w:jc w:val="both"/>
             </w:pPr>
             <w:r>
-              <w:t>3.</w:t>
-            </w:r>
-            <w:proofErr w:type="gramStart"/>
-            <w:r>
-              <w:t>1.e.</w:t>
-            </w:r>
-            <w:proofErr w:type="gramEnd"/>
-            <w:r>
-              <w:t>2</w:t>
+              <w:t>3.1.e.2</w:t>
             </w:r>
           </w:p>
         </w:tc>
@@ -7677,15 +7620,7 @@
               <w:jc w:val="both"/>
             </w:pPr>
             <w:r>
-              <w:t>3.</w:t>
-            </w:r>
-            <w:proofErr w:type="gramStart"/>
-            <w:r>
-              <w:t>1.e.</w:t>
-            </w:r>
-            <w:proofErr w:type="gramEnd"/>
-            <w:r>
-              <w:t>3</w:t>
+              <w:t>3.1.e.3</w:t>
             </w:r>
           </w:p>
         </w:tc>
@@ -7767,13 +7702,8 @@
               <w:jc w:val="both"/>
             </w:pPr>
             <w:r>
-              <w:t>3.</w:t>
+              <w:t>3.1.e.3.a</w:t>
             </w:r>
-            <w:proofErr w:type="gramStart"/>
-            <w:r>
-              <w:t>1.e.3.a</w:t>
-            </w:r>
-            <w:proofErr w:type="gramEnd"/>
           </w:p>
         </w:tc>
         <w:tc>
@@ -7849,13 +7779,8 @@
               <w:ind w:right="118"/>
             </w:pPr>
             <w:r>
-              <w:t>3.</w:t>
+              <w:t>3.1.e.3.b</w:t>
             </w:r>
-            <w:proofErr w:type="gramStart"/>
-            <w:r>
-              <w:t>1.e.3.b</w:t>
-            </w:r>
-            <w:proofErr w:type="gramEnd"/>
           </w:p>
         </w:tc>
         <w:tc>
@@ -7932,13 +7857,8 @@
               <w:ind w:right="118"/>
             </w:pPr>
             <w:r>
-              <w:t>3.</w:t>
+              <w:t>3.1.e.3.c</w:t>
             </w:r>
-            <w:proofErr w:type="gramStart"/>
-            <w:r>
-              <w:t>1.e.3.c</w:t>
-            </w:r>
-            <w:proofErr w:type="gramEnd"/>
           </w:p>
         </w:tc>
         <w:tc>
@@ -8096,13 +8016,8 @@
               <w:ind w:right="118"/>
             </w:pPr>
             <w:r>
-              <w:t>3.</w:t>
+              <w:t>3.2.a</w:t>
             </w:r>
-            <w:proofErr w:type="gramStart"/>
-            <w:r>
-              <w:t>2.a</w:t>
-            </w:r>
-            <w:proofErr w:type="gramEnd"/>
           </w:p>
         </w:tc>
         <w:tc>
@@ -8182,15 +8097,7 @@
               <w:ind w:right="118"/>
             </w:pPr>
             <w:r>
-              <w:t>3.</w:t>
-            </w:r>
-            <w:proofErr w:type="gramStart"/>
-            <w:r>
-              <w:t>2.a.</w:t>
-            </w:r>
-            <w:proofErr w:type="gramEnd"/>
-            <w:r>
-              <w:t>1</w:t>
+              <w:t>3.2.a.1</w:t>
             </w:r>
           </w:p>
         </w:tc>
@@ -8268,15 +8175,7 @@
               <w:ind w:right="118"/>
             </w:pPr>
             <w:r>
-              <w:t>3.</w:t>
-            </w:r>
-            <w:proofErr w:type="gramStart"/>
-            <w:r>
-              <w:t>2.a.</w:t>
-            </w:r>
-            <w:proofErr w:type="gramEnd"/>
-            <w:r>
-              <w:t>2</w:t>
+              <w:t>3.2.a.2</w:t>
             </w:r>
           </w:p>
         </w:tc>
@@ -8357,13 +8256,8 @@
               <w:ind w:right="118"/>
             </w:pPr>
             <w:r>
-              <w:t>3.</w:t>
+              <w:t>3.2.b</w:t>
             </w:r>
-            <w:proofErr w:type="gramStart"/>
-            <w:r>
-              <w:t>2.b</w:t>
-            </w:r>
-            <w:proofErr w:type="gramEnd"/>
           </w:p>
         </w:tc>
         <w:tc>
@@ -8443,15 +8337,7 @@
               <w:ind w:right="118"/>
             </w:pPr>
             <w:r>
-              <w:t>3.</w:t>
-            </w:r>
-            <w:proofErr w:type="gramStart"/>
-            <w:r>
-              <w:t>2.b.</w:t>
-            </w:r>
-            <w:proofErr w:type="gramEnd"/>
-            <w:r>
-              <w:t>1</w:t>
+              <w:t>3.2.b.1</w:t>
             </w:r>
           </w:p>
         </w:tc>
@@ -8529,15 +8415,7 @@
               <w:ind w:right="118"/>
             </w:pPr>
             <w:r>
-              <w:t>3.</w:t>
-            </w:r>
-            <w:proofErr w:type="gramStart"/>
-            <w:r>
-              <w:t>2.b.</w:t>
-            </w:r>
-            <w:proofErr w:type="gramEnd"/>
-            <w:r>
-              <w:t>2</w:t>
+              <w:t>3.2.b.2</w:t>
             </w:r>
           </w:p>
         </w:tc>
@@ -8615,15 +8493,7 @@
               <w:ind w:right="118"/>
             </w:pPr>
             <w:r>
-              <w:t>3.</w:t>
-            </w:r>
-            <w:proofErr w:type="gramStart"/>
-            <w:r>
-              <w:t>2.b.</w:t>
-            </w:r>
-            <w:proofErr w:type="gramEnd"/>
-            <w:r>
-              <w:t>3</w:t>
+              <w:t>3.2.b.3</w:t>
             </w:r>
           </w:p>
         </w:tc>
@@ -8701,15 +8571,7 @@
               <w:ind w:right="118"/>
             </w:pPr>
             <w:r>
-              <w:t>3.</w:t>
-            </w:r>
-            <w:proofErr w:type="gramStart"/>
-            <w:r>
-              <w:t>2.b.</w:t>
-            </w:r>
-            <w:proofErr w:type="gramEnd"/>
-            <w:r>
-              <w:t>4</w:t>
+              <w:t>3.2.b.4</w:t>
             </w:r>
           </w:p>
         </w:tc>
@@ -8787,15 +8649,7 @@
               <w:ind w:right="118"/>
             </w:pPr>
             <w:r>
-              <w:t>3.</w:t>
-            </w:r>
-            <w:proofErr w:type="gramStart"/>
-            <w:r>
-              <w:t>2.b.</w:t>
-            </w:r>
-            <w:proofErr w:type="gramEnd"/>
-            <w:r>
-              <w:t>5</w:t>
+              <w:t>3.2.b.5</w:t>
             </w:r>
           </w:p>
         </w:tc>
@@ -8954,15 +8808,7 @@
               <w:ind w:right="118"/>
             </w:pPr>
             <w:r>
-              <w:t>3.</w:t>
-            </w:r>
-            <w:proofErr w:type="gramStart"/>
-            <w:r>
-              <w:t>2.c.</w:t>
-            </w:r>
-            <w:proofErr w:type="gramEnd"/>
-            <w:r>
-              <w:t>1</w:t>
+              <w:t>3.2.c.1</w:t>
             </w:r>
           </w:p>
         </w:tc>
@@ -9040,15 +8886,7 @@
               <w:ind w:right="118"/>
             </w:pPr>
             <w:r>
-              <w:t>3.</w:t>
-            </w:r>
-            <w:proofErr w:type="gramStart"/>
-            <w:r>
-              <w:t>2.c.</w:t>
-            </w:r>
-            <w:proofErr w:type="gramEnd"/>
-            <w:r>
-              <w:t>2</w:t>
+              <w:t>3.2.c.2</w:t>
             </w:r>
           </w:p>
         </w:tc>
@@ -9126,15 +8964,7 @@
               <w:ind w:right="118"/>
             </w:pPr>
             <w:r>
-              <w:t>3.</w:t>
-            </w:r>
-            <w:proofErr w:type="gramStart"/>
-            <w:r>
-              <w:t>2.c.</w:t>
-            </w:r>
-            <w:proofErr w:type="gramEnd"/>
-            <w:r>
-              <w:t>3</w:t>
+              <w:t>3.2.c.3</w:t>
             </w:r>
           </w:p>
         </w:tc>
@@ -9212,13 +9042,8 @@
               <w:ind w:right="118"/>
             </w:pPr>
             <w:r>
-              <w:t>3.</w:t>
+              <w:t>3.2.d</w:t>
             </w:r>
-            <w:proofErr w:type="gramStart"/>
-            <w:r>
-              <w:t>2.d</w:t>
-            </w:r>
-            <w:proofErr w:type="gramEnd"/>
           </w:p>
         </w:tc>
         <w:tc>
@@ -9298,15 +9123,7 @@
               <w:ind w:right="118"/>
             </w:pPr>
             <w:r>
-              <w:t>3.</w:t>
-            </w:r>
-            <w:proofErr w:type="gramStart"/>
-            <w:r>
-              <w:t>2.d.</w:t>
-            </w:r>
-            <w:proofErr w:type="gramEnd"/>
-            <w:r>
-              <w:t>1</w:t>
+              <w:t>3.2.d.1</w:t>
             </w:r>
           </w:p>
         </w:tc>
@@ -9384,15 +9201,7 @@
               <w:ind w:right="118"/>
             </w:pPr>
             <w:r>
-              <w:t>3.</w:t>
-            </w:r>
-            <w:proofErr w:type="gramStart"/>
-            <w:r>
-              <w:t>2.d.</w:t>
-            </w:r>
-            <w:proofErr w:type="gramEnd"/>
-            <w:r>
-              <w:t>2</w:t>
+              <w:t>3.2.d.2</w:t>
             </w:r>
           </w:p>
         </w:tc>
@@ -9470,15 +9279,7 @@
               <w:ind w:right="118"/>
             </w:pPr>
             <w:r>
-              <w:t>3.</w:t>
-            </w:r>
-            <w:proofErr w:type="gramStart"/>
-            <w:r>
-              <w:t>2.d.</w:t>
-            </w:r>
-            <w:proofErr w:type="gramEnd"/>
-            <w:r>
-              <w:t>3</w:t>
+              <w:t>3.2.d.3</w:t>
             </w:r>
           </w:p>
         </w:tc>
@@ -9556,13 +9357,8 @@
               <w:ind w:right="118"/>
             </w:pPr>
             <w:r>
-              <w:t>3.</w:t>
+              <w:t>3.2.e</w:t>
             </w:r>
-            <w:proofErr w:type="gramStart"/>
-            <w:r>
-              <w:t>2.e</w:t>
-            </w:r>
-            <w:proofErr w:type="gramEnd"/>
           </w:p>
         </w:tc>
         <w:tc>
@@ -9642,15 +9438,7 @@
               <w:ind w:right="118"/>
             </w:pPr>
             <w:r>
-              <w:t>3.</w:t>
-            </w:r>
-            <w:proofErr w:type="gramStart"/>
-            <w:r>
-              <w:t>2.e.</w:t>
-            </w:r>
-            <w:proofErr w:type="gramEnd"/>
-            <w:r>
-              <w:t>1</w:t>
+              <w:t>3.2.e.1</w:t>
             </w:r>
           </w:p>
         </w:tc>
@@ -9728,15 +9516,7 @@
               <w:ind w:right="118"/>
             </w:pPr>
             <w:r>
-              <w:t>3.</w:t>
-            </w:r>
-            <w:proofErr w:type="gramStart"/>
-            <w:r>
-              <w:t>2.e.</w:t>
-            </w:r>
-            <w:proofErr w:type="gramEnd"/>
-            <w:r>
-              <w:t>2</w:t>
+              <w:t>3.2.e.2</w:t>
             </w:r>
           </w:p>
         </w:tc>
@@ -9821,15 +9601,7 @@
             </w:pPr>
             <w:r>
               <w:lastRenderedPageBreak/>
-              <w:t>3.</w:t>
-            </w:r>
-            <w:proofErr w:type="gramStart"/>
-            <w:r>
-              <w:t>2.e.</w:t>
-            </w:r>
-            <w:proofErr w:type="gramEnd"/>
-            <w:r>
-              <w:t>3</w:t>
+              <w:t>3.2.e.3</w:t>
             </w:r>
           </w:p>
         </w:tc>
@@ -9907,15 +9679,7 @@
               <w:ind w:right="118"/>
             </w:pPr>
             <w:r>
-              <w:t>3.</w:t>
-            </w:r>
-            <w:proofErr w:type="gramStart"/>
-            <w:r>
-              <w:t>2.e.</w:t>
-            </w:r>
-            <w:proofErr w:type="gramEnd"/>
-            <w:r>
-              <w:t>4</w:t>
+              <w:t>3.2.e.4</w:t>
             </w:r>
           </w:p>
         </w:tc>
@@ -9993,15 +9757,7 @@
               <w:ind w:right="118"/>
             </w:pPr>
             <w:r>
-              <w:t>3.</w:t>
-            </w:r>
-            <w:proofErr w:type="gramStart"/>
-            <w:r>
-              <w:t>2.e.</w:t>
-            </w:r>
-            <w:proofErr w:type="gramEnd"/>
-            <w:r>
-              <w:t>5</w:t>
+              <w:t>3.2.e.5</w:t>
             </w:r>
           </w:p>
         </w:tc>
@@ -10163,13 +9919,8 @@
               <w:ind w:right="118"/>
             </w:pPr>
             <w:r>
-              <w:t>3.</w:t>
+              <w:t>3.5.a</w:t>
             </w:r>
-            <w:proofErr w:type="gramStart"/>
-            <w:r>
-              <w:t>5.a</w:t>
-            </w:r>
-            <w:proofErr w:type="gramEnd"/>
           </w:p>
         </w:tc>
         <w:tc>
@@ -10246,13 +9997,8 @@
               <w:ind w:right="118"/>
             </w:pPr>
             <w:r>
-              <w:t>3.</w:t>
+              <w:t>3.5.b</w:t>
             </w:r>
-            <w:proofErr w:type="gramStart"/>
-            <w:r>
-              <w:t>5.b</w:t>
-            </w:r>
-            <w:proofErr w:type="gramEnd"/>
           </w:p>
         </w:tc>
         <w:tc>
@@ -10391,7 +10137,7 @@
           </w:p>
         </w:tc>
       </w:tr>
-      <w:bookmarkEnd w:id="36"/>
+      <w:bookmarkEnd w:id="37"/>
     </w:tbl>
     <w:p>
       <w:pPr>
@@ -10430,10 +10176,8 @@
           <w:rFonts w:cstheme="minorHAnsi"/>
         </w:rPr>
       </w:pPr>
-      <w:bookmarkStart w:id="37" w:name="7._Notes"/>
-      <w:bookmarkStart w:id="38" w:name="A._Appendixes"/>
-      <w:bookmarkStart w:id="39" w:name="_GoBack"/>
-      <w:bookmarkEnd w:id="37"/>
+      <w:bookmarkStart w:id="38" w:name="7._Notes"/>
+      <w:bookmarkStart w:id="39" w:name="A._Appendixes"/>
       <w:bookmarkEnd w:id="38"/>
       <w:bookmarkEnd w:id="39"/>
     </w:p>
@@ -25298,7 +25042,7 @@
 </file>
 
 <file path=customXml/itemProps1.xml><?xml version="1.0" encoding="utf-8"?>
-<ds:datastoreItem xmlns:ds="http://schemas.openxmlformats.org/officeDocument/2006/customXml" ds:itemID="{F2ACF877-3988-46B8-8700-A432F64E8758}">
+<ds:datastoreItem xmlns:ds="http://schemas.openxmlformats.org/officeDocument/2006/customXml" ds:itemID="{D86FD8C1-75E5-2B49-8A5E-ABE181104439}">
   <ds:schemaRefs>
     <ds:schemaRef ds:uri="http://schemas.openxmlformats.org/officeDocument/2006/bibliography"/>
   </ds:schemaRefs>

</xml_diff>